<commit_message>
Novas pastas e resumos
</commit_message>
<xml_diff>
--- a/resumo das aulas/07- Sintaxe básica com java.docx
+++ b/resumo das aulas/07- Sintaxe básica com java.docx
@@ -406,13 +406,8 @@
         </w:numPr>
       </w:pPr>
       <w:r>
-        <w:t xml:space="preserve">Nomei a classe com </w:t>
-      </w:r>
-      <w:proofErr w:type="spellStart"/>
-      <w:r>
-        <w:t>CamelCase</w:t>
-      </w:r>
-      <w:proofErr w:type="spellEnd"/>
+        <w:t>Nomei a classe com CamelCase</w:t>
+      </w:r>
     </w:p>
     <w:p>
       <w:pPr>
@@ -575,10 +570,7 @@
         </w:numPr>
       </w:pPr>
       <w:r>
-        <w:t>Escolha a sysout  c</w:t>
-      </w:r>
-      <w:r>
-        <w:t>lique ou selecione com as setas e de enter</w:t>
+        <w:t>Escolha a sysout  clique ou selecione com as setas e de enter</w:t>
       </w:r>
     </w:p>
     <w:p>
@@ -743,15 +735,7 @@
         <w:t xml:space="preserve">Arquivo .java = </w:t>
       </w:r>
       <w:r>
-        <w:t xml:space="preserve">padrão </w:t>
-      </w:r>
-      <w:proofErr w:type="spellStart"/>
-      <w:r>
-        <w:t>CamelCase</w:t>
-      </w:r>
-      <w:proofErr w:type="spellEnd"/>
-      <w:r>
-        <w:t xml:space="preserve"> iniciando com </w:t>
+        <w:t xml:space="preserve">padrão CamelCase iniciando com </w:t>
       </w:r>
       <w:r>
         <w:rPr>
@@ -820,15 +804,7 @@
         <w:t xml:space="preserve">Nome de variáveis = </w:t>
       </w:r>
       <w:r>
-        <w:t xml:space="preserve">padrão </w:t>
-      </w:r>
-      <w:proofErr w:type="spellStart"/>
-      <w:r>
-        <w:t>CamelCase</w:t>
-      </w:r>
-      <w:proofErr w:type="spellEnd"/>
-      <w:r>
-        <w:t xml:space="preserve"> iniciando com </w:t>
+        <w:t xml:space="preserve">padrão CamelCase iniciando com </w:t>
       </w:r>
       <w:r>
         <w:rPr>
@@ -898,6 +874,9 @@
         <w:pStyle w:val="SemEspaamento"/>
       </w:pPr>
       <w:r>
+        <w:rPr>
+          <w:noProof/>
+        </w:rPr>
         <w:drawing>
           <wp:inline distT="0" distB="0" distL="0" distR="0" wp14:anchorId="23992DE5" wp14:editId="73A1A566">
             <wp:extent cx="5532120" cy="2326301"/>
@@ -2355,6 +2334,235 @@
       <w:r>
         <w:t xml:space="preserve">Algumas bibliotecas trazem métodos em inglês </w:t>
       </w:r>
+    </w:p>
+    <w:p>
+      <w:pPr>
+        <w:pStyle w:val="SemEspaamento"/>
+      </w:pPr>
+    </w:p>
+    <w:p>
+      <w:pPr>
+        <w:pStyle w:val="SemEspaamento"/>
+        <w:rPr>
+          <w:b/>
+          <w:bCs/>
+        </w:rPr>
+      </w:pPr>
+      <w:r>
+        <w:rPr>
+          <w:b/>
+          <w:bCs/>
+        </w:rPr>
+        <w:t>Tipos e variáveis</w:t>
+      </w:r>
+    </w:p>
+    <w:p>
+      <w:pPr>
+        <w:pStyle w:val="SemEspaamento"/>
+      </w:pPr>
+      <w:r>
+        <w:t>Tipos primitivos são armazenados diretamente na pilha de memória (Memory Stack) são eles:</w:t>
+      </w:r>
+    </w:p>
+    <w:p>
+      <w:pPr>
+        <w:pStyle w:val="SemEspaamento"/>
+        <w:numPr>
+          <w:ilvl w:val="0"/>
+          <w:numId w:val="1"/>
+        </w:numPr>
+      </w:pPr>
+      <w:r>
+        <w:t>int</w:t>
+      </w:r>
+    </w:p>
+    <w:p>
+      <w:pPr>
+        <w:pStyle w:val="SemEspaamento"/>
+        <w:numPr>
+          <w:ilvl w:val="0"/>
+          <w:numId w:val="1"/>
+        </w:numPr>
+      </w:pPr>
+      <w:r>
+        <w:t>byte</w:t>
+      </w:r>
+    </w:p>
+    <w:p>
+      <w:pPr>
+        <w:pStyle w:val="SemEspaamento"/>
+        <w:numPr>
+          <w:ilvl w:val="0"/>
+          <w:numId w:val="1"/>
+        </w:numPr>
+      </w:pPr>
+      <w:r>
+        <w:t>short</w:t>
+      </w:r>
+    </w:p>
+    <w:p>
+      <w:pPr>
+        <w:pStyle w:val="SemEspaamento"/>
+        <w:numPr>
+          <w:ilvl w:val="0"/>
+          <w:numId w:val="1"/>
+        </w:numPr>
+      </w:pPr>
+      <w:r>
+        <w:t>long</w:t>
+      </w:r>
+    </w:p>
+    <w:p>
+      <w:pPr>
+        <w:pStyle w:val="SemEspaamento"/>
+        <w:numPr>
+          <w:ilvl w:val="0"/>
+          <w:numId w:val="1"/>
+        </w:numPr>
+      </w:pPr>
+      <w:r>
+        <w:t>float</w:t>
+      </w:r>
+    </w:p>
+    <w:p>
+      <w:pPr>
+        <w:pStyle w:val="SemEspaamento"/>
+        <w:numPr>
+          <w:ilvl w:val="0"/>
+          <w:numId w:val="1"/>
+        </w:numPr>
+      </w:pPr>
+      <w:r>
+        <w:t>double</w:t>
+      </w:r>
+    </w:p>
+    <w:p>
+      <w:pPr>
+        <w:pStyle w:val="SemEspaamento"/>
+        <w:numPr>
+          <w:ilvl w:val="0"/>
+          <w:numId w:val="1"/>
+        </w:numPr>
+      </w:pPr>
+      <w:r>
+        <w:t>boolean</w:t>
+      </w:r>
+      <w:r>
+        <w:t xml:space="preserve">  </w:t>
+      </w:r>
+    </w:p>
+    <w:p>
+      <w:pPr>
+        <w:pStyle w:val="SemEspaamento"/>
+        <w:numPr>
+          <w:ilvl w:val="0"/>
+          <w:numId w:val="1"/>
+        </w:numPr>
+      </w:pPr>
+      <w:r>
+        <w:t>char</w:t>
+      </w:r>
+    </w:p>
+    <w:p>
+      <w:pPr>
+        <w:pStyle w:val="SemEspaamento"/>
+      </w:pPr>
+    </w:p>
+    <w:p>
+      <w:pPr>
+        <w:pStyle w:val="SemEspaamento"/>
+      </w:pPr>
+      <w:r>
+        <w:t xml:space="preserve">Esses tipos não são considerados </w:t>
+      </w:r>
+      <w:r>
+        <w:t>objetos</w:t>
+      </w:r>
+      <w:r>
+        <w:t>, ou sejam não podem ser manipulados como um, mas podem ser modificados dentro do escopo e utilizam a memória raiz para armazenamento.</w:t>
+      </w:r>
+    </w:p>
+    <w:p>
+      <w:pPr>
+        <w:pStyle w:val="SemEspaamento"/>
+      </w:pPr>
+    </w:p>
+    <w:p>
+      <w:pPr>
+        <w:pStyle w:val="SemEspaamento"/>
+        <w:rPr>
+          <w:b/>
+          <w:bCs/>
+        </w:rPr>
+      </w:pPr>
+      <w:r>
+        <w:rPr>
+          <w:b/>
+          <w:bCs/>
+        </w:rPr>
+        <w:t xml:space="preserve">Constantes </w:t>
+      </w:r>
+    </w:p>
+    <w:p>
+      <w:pPr>
+        <w:pStyle w:val="SemEspaamento"/>
+        <w:rPr>
+          <w:b/>
+          <w:bCs/>
+        </w:rPr>
+      </w:pPr>
+      <w:r>
+        <w:t>São armazenadas em memória e não podem ser alteradas,</w:t>
+      </w:r>
+      <w:r>
+        <w:t xml:space="preserve"> são representadas pela palavra </w:t>
+      </w:r>
+      <w:r>
+        <w:rPr>
+          <w:b/>
+          <w:bCs/>
+        </w:rPr>
+        <w:t>final  seguida do tipo.</w:t>
+      </w:r>
+    </w:p>
+    <w:p>
+      <w:pPr>
+        <w:pStyle w:val="SemEspaamento"/>
+      </w:pPr>
+      <w:r>
+        <w:t xml:space="preserve">Por convenção, </w:t>
+      </w:r>
+      <w:r>
+        <w:t>constantes são sempre escritas em caixa alta.</w:t>
+      </w:r>
+    </w:p>
+    <w:p>
+      <w:pPr>
+        <w:pStyle w:val="SemEspaamento"/>
+        <w:rPr>
+          <w:b/>
+          <w:bCs/>
+        </w:rPr>
+      </w:pPr>
+    </w:p>
+    <w:p>
+      <w:pPr>
+        <w:pStyle w:val="SemEspaamento"/>
+        <w:rPr>
+          <w:b/>
+          <w:bCs/>
+        </w:rPr>
+      </w:pPr>
+    </w:p>
+    <w:p>
+      <w:pPr>
+        <w:pStyle w:val="SemEspaamento"/>
+      </w:pPr>
+    </w:p>
+    <w:p>
+      <w:pPr>
+        <w:pStyle w:val="SemEspaamento"/>
+      </w:pPr>
     </w:p>
     <w:sectPr>
       <w:pgSz w:w="11906" w:h="16838"/>
@@ -3917,6 +4125,7 @@
   <w:style w:type="character" w:default="1" w:styleId="Fontepargpadro">
     <w:name w:val="Default Paragraph Font"/>
     <w:uiPriority w:val="1"/>
+    <w:semiHidden/>
     <w:unhideWhenUsed/>
   </w:style>
   <w:style w:type="table" w:default="1" w:styleId="Tabelanormal">

</xml_diff>